<commit_message>
started business logic config
</commit_message>
<xml_diff>
--- a/Report.docx
+++ b/Report.docx
@@ -579,6 +579,219 @@
       </w:r>
     </w:p>
     <w:p>
+      <w:r>
+        <w:t>Changed the port number for the Message and Person API by going into the file properties/</w:t>
+      </w:r>
+      <w:proofErr w:type="spellStart"/>
+      <w:r>
+        <w:t>launchSettings.json</w:t>
+      </w:r>
+      <w:proofErr w:type="spellEnd"/>
+    </w:p>
+    <w:p/>
+    <w:p>
+      <w:pPr>
+        <w:rPr>
+          <w:b/>
+        </w:rPr>
+      </w:pPr>
+      <w:r>
+        <w:rPr>
+          <w:b/>
+        </w:rPr>
+        <w:t>Database</w:t>
+      </w:r>
+    </w:p>
+    <w:p>
+      <w:proofErr w:type="spellStart"/>
+      <w:r>
+        <w:t>dbo.Person</w:t>
+      </w:r>
+      <w:proofErr w:type="spellEnd"/>
+    </w:p>
+    <w:p>
+      <w:proofErr w:type="spellStart"/>
+      <w:r>
+        <w:t>dbo.PersonHistory</w:t>
+      </w:r>
+      <w:proofErr w:type="spellEnd"/>
+    </w:p>
+    <w:p>
+      <w:proofErr w:type="spellStart"/>
+      <w:r>
+        <w:t>dbo.PersonImage</w:t>
+      </w:r>
+      <w:proofErr w:type="spellEnd"/>
+    </w:p>
+    <w:p>
+      <w:proofErr w:type="spellStart"/>
+      <w:r>
+        <w:t>dbo.PersonMobile</w:t>
+      </w:r>
+      <w:proofErr w:type="spellEnd"/>
+    </w:p>
+    <w:p>
+      <w:proofErr w:type="spellStart"/>
+      <w:r>
+        <w:t>dbo.Relation</w:t>
+      </w:r>
+      <w:proofErr w:type="spellEnd"/>
+    </w:p>
+    <w:p>
+      <w:proofErr w:type="spellStart"/>
+      <w:r>
+        <w:t>dbo.Roles</w:t>
+      </w:r>
+      <w:proofErr w:type="spellEnd"/>
+    </w:p>
+    <w:p>
+      <w:proofErr w:type="spellStart"/>
+      <w:r>
+        <w:t>dbo.UserLogin</w:t>
+      </w:r>
+      <w:proofErr w:type="spellEnd"/>
+    </w:p>
+    <w:p>
+      <w:proofErr w:type="spellStart"/>
+      <w:r>
+        <w:t>dbo.Village</w:t>
+      </w:r>
+      <w:proofErr w:type="spellEnd"/>
+    </w:p>
+    <w:p>
+      <w:pPr>
+        <w:rPr>
+          <w:b/>
+        </w:rPr>
+      </w:pPr>
+      <w:proofErr w:type="spellStart"/>
+      <w:r>
+        <w:rPr>
+          <w:b/>
+        </w:rPr>
+        <w:t>EntityFramework</w:t>
+      </w:r>
+      <w:proofErr w:type="spellEnd"/>
+      <w:r>
+        <w:rPr>
+          <w:b/>
+        </w:rPr>
+        <w:t xml:space="preserve"> creation command:</w:t>
+      </w:r>
+    </w:p>
+    <w:p>
+      <w:pPr>
+        <w:pStyle w:val="NoSpacing"/>
+      </w:pPr>
+      <w:proofErr w:type="spellStart"/>
+      <w:proofErr w:type="gramStart"/>
+      <w:r>
+        <w:t>dotnet</w:t>
+      </w:r>
+      <w:proofErr w:type="spellEnd"/>
+      <w:proofErr w:type="gramEnd"/>
+      <w:r>
+        <w:t xml:space="preserve"> -</w:t>
+      </w:r>
+      <w:proofErr w:type="spellStart"/>
+      <w:r>
+        <w:t>ef</w:t>
+      </w:r>
+      <w:proofErr w:type="spellEnd"/>
+      <w:r>
+        <w:t xml:space="preserve"> </w:t>
+      </w:r>
+      <w:proofErr w:type="spellStart"/>
+      <w:r>
+        <w:t>dbcontext</w:t>
+      </w:r>
+      <w:proofErr w:type="spellEnd"/>
+      <w:r>
+        <w:t xml:space="preserve"> scaffold </w:t>
+      </w:r>
+      <w:r>
+        <w:t xml:space="preserve">"Server=(localdb)\MSSQLLocalDB;Database=microserviceDB;Trusted_Connection=True;" </w:t>
+      </w:r>
+      <w:proofErr w:type="spellStart"/>
+      <w:r>
+        <w:t>Microsoft.EntityFrameworkCore.SqlServer</w:t>
+      </w:r>
+      <w:proofErr w:type="spellEnd"/>
+      <w:r>
+        <w:t xml:space="preserve"> </w:t>
+      </w:r>
+      <w:r>
+        <w:t xml:space="preserve"> -o ../../Core/</w:t>
+      </w:r>
+      <w:proofErr w:type="spellStart"/>
+      <w:r>
+        <w:t>microService.Database</w:t>
+      </w:r>
+      <w:proofErr w:type="spellEnd"/>
+      <w:r>
+        <w:t>/</w:t>
+      </w:r>
+      <w:proofErr w:type="spellStart"/>
+      <w:r>
+        <w:t>DomainModel</w:t>
+      </w:r>
+      <w:proofErr w:type="spellEnd"/>
+      <w:r>
+        <w:t xml:space="preserve"> --context-</w:t>
+      </w:r>
+      <w:proofErr w:type="spellStart"/>
+      <w:proofErr w:type="gramStart"/>
+      <w:r>
+        <w:t>dir</w:t>
+      </w:r>
+      <w:proofErr w:type="spellEnd"/>
+      <w:r>
+        <w:t xml:space="preserve"> ..</w:t>
+      </w:r>
+      <w:proofErr w:type="gramEnd"/>
+      <w:r>
+        <w:t>/../Core/</w:t>
+      </w:r>
+      <w:proofErr w:type="spellStart"/>
+      <w:r>
+        <w:t>microService.Database</w:t>
+      </w:r>
+      <w:proofErr w:type="spellEnd"/>
+      <w:r>
+        <w:t>/</w:t>
+      </w:r>
+      <w:proofErr w:type="spellStart"/>
+      <w:r>
+        <w:t>DomainContext</w:t>
+      </w:r>
+      <w:proofErr w:type="spellEnd"/>
+      <w:r>
+        <w:t xml:space="preserve"> -c "</w:t>
+      </w:r>
+      <w:proofErr w:type="spellStart"/>
+      <w:r>
+        <w:t>microserviceContext</w:t>
+      </w:r>
+      <w:proofErr w:type="spellEnd"/>
+      <w:r>
+        <w:t xml:space="preserve">" </w:t>
+      </w:r>
+      <w:r>
+        <w:t>–</w:t>
+      </w:r>
+      <w:r>
+        <w:t>force</w:t>
+      </w:r>
+    </w:p>
+    <w:p>
+      <w:pPr>
+        <w:pStyle w:val="NoSpacing"/>
+      </w:pPr>
+    </w:p>
+    <w:p>
+      <w:pPr>
+        <w:pStyle w:val="NoSpacing"/>
+      </w:pPr>
       <w:bookmarkStart w:id="0" w:name="_GoBack"/>
       <w:bookmarkEnd w:id="0"/>
     </w:p>
@@ -1416,6 +1629,15 @@
       <w:u w:val="single"/>
     </w:rPr>
   </w:style>
+  <w:style w:type="paragraph" w:styleId="NoSpacing">
+    <w:name w:val="No Spacing"/>
+    <w:uiPriority w:val="1"/>
+    <w:qFormat/>
+    <w:rsid w:val="001B61B0"/>
+    <w:pPr>
+      <w:spacing w:after="0" w:line="240" w:lineRule="auto"/>
+    </w:pPr>
+  </w:style>
 </w:styles>
 </file>
 
@@ -1657,6 +1879,15 @@
       <w:color w:val="0000FF" w:themeColor="hyperlink"/>
       <w:u w:val="single"/>
     </w:rPr>
+  </w:style>
+  <w:style w:type="paragraph" w:styleId="NoSpacing">
+    <w:name w:val="No Spacing"/>
+    <w:uiPriority w:val="1"/>
+    <w:qFormat/>
+    <w:rsid w:val="001B61B0"/>
+    <w:pPr>
+      <w:spacing w:after="0" w:line="240" w:lineRule="auto"/>
+    </w:pPr>
   </w:style>
 </w:styles>
 </file>

</xml_diff>